<commit_message>
Uploading Assignment Module 10.2 8/3/25
</commit_message>
<xml_diff>
--- a/module-10/Module_10_2_JM.docx
+++ b/module-10/Module_10_2_JM.docx
@@ -22,6 +22,9 @@
     </w:p>
     <w:p>
       <w:r>
+        <w:rPr>
+          <w:noProof/>
+        </w:rPr>
         <w:drawing>
           <wp:inline distT="0" distB="0" distL="0" distR="0" wp14:anchorId="4E010822" wp14:editId="18A1D699">
             <wp:extent cx="2848373" cy="4067743"/>
@@ -61,6 +64,9 @@
     </w:p>
     <w:p>
       <w:r>
+        <w:rPr>
+          <w:noProof/>
+        </w:rPr>
         <w:lastRenderedPageBreak/>
         <w:drawing>
           <wp:inline distT="0" distB="0" distL="0" distR="0" wp14:anchorId="3A3E3C82" wp14:editId="00A41109">
@@ -99,6 +105,9 @@
         </w:drawing>
       </w:r>
       <w:r>
+        <w:rPr>
+          <w:noProof/>
+        </w:rPr>
         <w:drawing>
           <wp:inline distT="0" distB="0" distL="0" distR="0" wp14:anchorId="5ED80DA5" wp14:editId="21905EC4">
             <wp:extent cx="2857899" cy="4267796"/>
@@ -136,6 +145,9 @@
         </w:drawing>
       </w:r>
       <w:r>
+        <w:rPr>
+          <w:noProof/>
+        </w:rPr>
         <w:lastRenderedPageBreak/>
         <w:drawing>
           <wp:inline distT="0" distB="0" distL="0" distR="0" wp14:anchorId="30A0F527" wp14:editId="29E9A2C0">
@@ -174,6 +186,9 @@
         </w:drawing>
       </w:r>
       <w:r>
+        <w:rPr>
+          <w:noProof/>
+        </w:rPr>
         <w:drawing>
           <wp:inline distT="0" distB="0" distL="0" distR="0" wp14:anchorId="5DD0E914" wp14:editId="33626746">
             <wp:extent cx="2867425" cy="4324954"/>
@@ -213,7 +228,11 @@
     </w:p>
     <w:p/>
     <w:p/>
-    <w:p/>
+    <w:p>
+      <w:r>
+        <w:t xml:space="preserve"> </w:t>
+      </w:r>
+    </w:p>
     <w:sectPr>
       <w:pgSz w:w="12240" w:h="15840"/>
       <w:pgMar w:top="1440" w:right="1440" w:bottom="1440" w:left="1440" w:header="720" w:footer="720" w:gutter="0"/>

</xml_diff>